<commit_message>
ancova waist and BMI
</commit_message>
<xml_diff>
--- a/eg_data/NHANES/PF/Waist2/Waist2_Method.docx
+++ b/eg_data/NHANES/PF/Waist2/Waist2_Method.docx
@@ -147,7 +147,15 @@
     </w:p>
     <w:p>
       <w:r>
-        <w:t>Remove the 361 missing data in Income.</w:t>
+        <w:t xml:space="preserve">Remove the </w:t>
+      </w:r>
+      <w:proofErr w:type="gramStart"/>
+      <w:r>
+        <w:t>361 missing</w:t>
+      </w:r>
+      <w:proofErr w:type="gramEnd"/>
+      <w:r>
+        <w:t xml:space="preserve"> data in Income.</w:t>
       </w:r>
     </w:p>
     <w:p>
@@ -166,11 +174,6 @@
       </w:r>
     </w:p>
     <w:p>
-      <w:pPr>
-        <w:rPr>
-          <w:rFonts w:hint="eastAsia"/>
-        </w:rPr>
-      </w:pPr>
       <w:r>
         <w:t>Remove outliers in nuts/seeds/legumes consumption amount in the OTU table.</w:t>
       </w:r>
@@ -201,6 +204,66 @@
       </w:r>
       <w:r>
         <w:t xml:space="preserve"> </w:t>
+      </w:r>
+    </w:p>
+    <w:p>
+      <w:r>
+        <w:t>Make table of Demographic (var. 2-7) x DivGroup table. Percentages +- SD.</w:t>
+      </w:r>
+    </w:p>
+    <w:p>
+      <w:r>
+        <w:t>|</w:t>
+      </w:r>
+    </w:p>
+    <w:p>
+      <w:r>
+        <w:t>Make table of foods: PF_LEG, PF_TOTAL, V_TOTAL, KCAL etc. x DivGroup.</w:t>
+      </w:r>
+    </w:p>
+    <w:p>
+      <w:r>
+        <w:t>There may be outliers that are only visible when I made divGroup table, and averages may be affected. If there is an outlier in those food vari</w:t>
+      </w:r>
+      <w:r>
+        <w:t>a</w:t>
+      </w:r>
+      <w:r>
+        <w:t>bles, just remove them individually, I guess.</w:t>
+      </w:r>
+    </w:p>
+    <w:p>
+      <w:r>
+        <w:t xml:space="preserve">| </w:t>
+      </w:r>
+    </w:p>
+    <w:p>
+      <w:r>
+        <w:t>Kcal is different among DivGroups…</w:t>
+      </w:r>
+    </w:p>
+    <w:p>
+      <w:r>
+        <w:t>|</w:t>
+      </w:r>
+    </w:p>
+    <w:p>
+      <w:r>
+        <w:t xml:space="preserve">Make </w:t>
+      </w:r>
+      <w:r>
+        <w:t>a table</w:t>
+      </w:r>
+      <w:r>
+        <w:t xml:space="preserve"> of nutrients: CARB, PUFA, etc./ 2000 kcal x DivGroup.</w:t>
+      </w:r>
+    </w:p>
+    <w:p>
+      <w:r>
+        <w:t>|</w:t>
+      </w:r>
+      <w:r>
+        <w:t xml:space="preserve">  </w:t>
       </w:r>
       <w:r>
         <w:rPr>
@@ -211,51 +274,6 @@
     </w:p>
     <w:p>
       <w:r>
-        <w:t>Make table of Demographic (var. 2-7) x DivGroup table. Percentages +- SD.</w:t>
-      </w:r>
-    </w:p>
-    <w:p>
-      <w:r>
-        <w:t>|</w:t>
-      </w:r>
-    </w:p>
-    <w:p>
-      <w:r>
-        <w:t>Make table of foods: PF_LEG, PF_TOTAL, V_TOTAL, KCAL etc. x DivGroup.</w:t>
-      </w:r>
-    </w:p>
-    <w:p>
-      <w:r>
-        <w:t>There may be outliers that are only visible when I made divGroup table, and averages may be affected. If there is an outlier in those food varibbles, just remove them individually, I guess.</w:t>
-      </w:r>
-    </w:p>
-    <w:p>
-      <w:r>
-        <w:t xml:space="preserve">| </w:t>
-      </w:r>
-    </w:p>
-    <w:p>
-      <w:r>
-        <w:t>Kcal is different among DivGroups…</w:t>
-      </w:r>
-    </w:p>
-    <w:p>
-      <w:r>
-        <w:t>|</w:t>
-      </w:r>
-    </w:p>
-    <w:p>
-      <w:r>
-        <w:t>Make table of nutrients: CARB, PUFA, etc./ 2000 kcal x DivGroup.</w:t>
-      </w:r>
-    </w:p>
-    <w:p>
-      <w:r>
-        <w:t>|</w:t>
-      </w:r>
-    </w:p>
-    <w:p>
-      <w:r>
         <w:t>Test Waist vs. DivGroup and BMI vs. DivGroup using the ancova model shown above.</w:t>
       </w:r>
     </w:p>
@@ -264,7 +282,7 @@
       <w:r>
         <w:t xml:space="preserve">Variable list </w:t>
       </w:r>
-      <w:hyperlink r:id="rId4" w:history="1">
+      <w:hyperlink r:id="rId4" w:anchor="RIAGENDR" w:history="1">
         <w:r>
           <w:rPr>
             <w:rStyle w:val="Hyperlink"/>

</xml_diff>

<commit_message>
ancova with sociodemographic covar
</commit_message>
<xml_diff>
--- a/eg_data/NHANES/PF/Waist2/Waist2_Method.docx
+++ b/eg_data/NHANES/PF/Waist2/Waist2_Method.docx
@@ -112,7 +112,25 @@
           <w:sz w:val="22"/>
           <w:szCs w:val="22"/>
         </w:rPr>
-        <w:t>where DivGroup is the treatment effect, and Age, Gender, Ethnicity, Income, Education, and kcal intake were covariates, and ε was the error term.  </w:t>
+        <w:t xml:space="preserve">where DivGroup is the treatment effect, and Age, Gender, Ethnicity, Income, Education, and kcal intake were covariates, and ε </w:t>
+      </w:r>
+      <w:r>
+        <w:rPr>
+          <w:rFonts w:ascii="Arial" w:hAnsi="Arial" w:cs="Arial"/>
+          <w:color w:val="000000"/>
+          <w:sz w:val="22"/>
+          <w:szCs w:val="22"/>
+        </w:rPr>
+        <w:t>is</w:t>
+      </w:r>
+      <w:r>
+        <w:rPr>
+          <w:rFonts w:ascii="Arial" w:hAnsi="Arial" w:cs="Arial"/>
+          <w:color w:val="000000"/>
+          <w:sz w:val="22"/>
+          <w:szCs w:val="22"/>
+        </w:rPr>
+        <w:t xml:space="preserve"> the error term.  </w:t>
       </w:r>
     </w:p>
     <w:p/>
@@ -147,15 +165,7 @@
     </w:p>
     <w:p>
       <w:r>
-        <w:t xml:space="preserve">Remove the </w:t>
-      </w:r>
-      <w:proofErr w:type="gramStart"/>
-      <w:r>
-        <w:t>361 missing</w:t>
-      </w:r>
-      <w:proofErr w:type="gramEnd"/>
-      <w:r>
-        <w:t xml:space="preserve"> data in Income.</w:t>
+        <w:t>Remove the 361 missing data in Income.</w:t>
       </w:r>
     </w:p>
     <w:p>
@@ -265,16 +275,18 @@
       <w:r>
         <w:t xml:space="preserve">  </w:t>
       </w:r>
+    </w:p>
+    <w:p>
+      <w:r>
+        <w:t>Test Waist vs. DivGroup and BMI vs. DivGroup using the ancova model shown above.</w:t>
+      </w:r>
+    </w:p>
+    <w:p>
       <w:r>
         <w:rPr>
           <w:highlight w:val="yellow"/>
         </w:rPr>
-        <w:t>Done till here!!</w:t>
-      </w:r>
-    </w:p>
-    <w:p>
-      <w:r>
-        <w:t>Test Waist vs. DivGroup and BMI vs. DivGroup using the ancova model shown above.</w:t>
+        <w:t>Done!!</w:t>
       </w:r>
     </w:p>
     <w:p/>

</xml_diff>

<commit_message>
number of 4xx products
</commit_message>
<xml_diff>
--- a/eg_data/NHANES/PF/Waist2/Waist2_Method.docx
+++ b/eg_data/NHANES/PF/Waist2/Waist2_Method.docx
@@ -165,7 +165,15 @@
     </w:p>
     <w:p>
       <w:r>
-        <w:t>Remove the 361 missing data in Income.</w:t>
+        <w:t xml:space="preserve">Remove the </w:t>
+      </w:r>
+      <w:proofErr w:type="gramStart"/>
+      <w:r>
+        <w:t>361 missing</w:t>
+      </w:r>
+      <w:proofErr w:type="gramEnd"/>
+      <w:r>
+        <w:t xml:space="preserve"> data in Income.</w:t>
       </w:r>
     </w:p>
     <w:p>
@@ -989,6 +997,235 @@
         </w:tc>
       </w:tr>
     </w:tbl>
+    <w:p/>
+    <w:p>
+      <w:pPr>
+        <w:rPr>
+          <w:highlight w:val="yellow"/>
+        </w:rPr>
+      </w:pPr>
+    </w:p>
+    <w:p>
+      <w:r>
+        <w:rPr>
+          <w:highlight w:val="yellow"/>
+        </w:rPr>
+        <w:t>Paragraphs that may be useful:</w:t>
+      </w:r>
+    </w:p>
+    <w:p>
+      <w:pPr>
+        <w:pStyle w:val="NormalWeb"/>
+        <w:spacing w:before="0" w:beforeAutospacing="0" w:after="0" w:afterAutospacing="0"/>
+      </w:pPr>
+      <w:r>
+        <w:rPr>
+          <w:rFonts w:ascii="Arial" w:hAnsi="Arial" w:cs="Arial"/>
+          <w:color w:val="000000"/>
+          <w:sz w:val="22"/>
+          <w:szCs w:val="22"/>
+        </w:rPr>
+        <w:lastRenderedPageBreak/>
+        <w:t xml:space="preserve">&lt;Summary&gt; We defined four dietary intake groups based on legume alpha-diversity (Shannon’s diversity, intake of multiple different nuts, seeds, and legumes consumed over 2 days) for n = 3,676. The highest legume alpha-diversity group, Div2, had a lower waist circumference (mean difference −3.6 cm, p &lt;0.0001, </w:t>
+      </w:r>
+      <w:r>
+        <w:rPr>
+          <w:rFonts w:ascii="Arial" w:hAnsi="Arial" w:cs="Arial"/>
+          <w:b/>
+          <w:bCs/>
+          <w:color w:val="000000"/>
+          <w:sz w:val="22"/>
+          <w:szCs w:val="22"/>
+        </w:rPr>
+        <w:t>Table</w:t>
+      </w:r>
+      <w:r>
+        <w:rPr>
+          <w:rFonts w:ascii="Arial" w:hAnsi="Arial" w:cs="Arial"/>
+          <w:color w:val="000000"/>
+          <w:sz w:val="22"/>
+          <w:szCs w:val="22"/>
+        </w:rPr>
+        <w:t>) and a</w:t>
+      </w:r>
+      <w:r>
+        <w:rPr>
+          <w:rFonts w:ascii="Arial" w:hAnsi="Arial" w:cs="Arial"/>
+          <w:color w:val="000000"/>
+          <w:sz w:val="22"/>
+          <w:szCs w:val="22"/>
+          <w:u w:val="single"/>
+        </w:rPr>
+        <w:t xml:space="preserve"> lower BMI (mean difference −1.3, p &lt;0.01) </w:t>
+      </w:r>
+      <w:r>
+        <w:rPr>
+          <w:rFonts w:ascii="Arial" w:hAnsi="Arial" w:cs="Arial"/>
+          <w:color w:val="000000"/>
+          <w:sz w:val="22"/>
+          <w:szCs w:val="22"/>
+        </w:rPr>
+        <w:t>, after adjustment for age, gender, ethnicity, and education variables.</w:t>
+      </w:r>
+    </w:p>
+    <w:p>
+      <w:pPr>
+        <w:rPr>
+          <w:color w:val="000000" w:themeColor="text1"/>
+        </w:rPr>
+      </w:pPr>
+    </w:p>
+    <w:p>
+      <w:pPr>
+        <w:spacing w:before="360" w:after="120"/>
+        <w:jc w:val="left"/>
+        <w:outlineLvl w:val="1"/>
+        <w:rPr>
+          <w:rFonts w:ascii="Times New Roman" w:eastAsia="Times New Roman" w:hAnsi="Times New Roman" w:cs="Times New Roman"/>
+          <w:b/>
+          <w:bCs/>
+          <w:color w:val="000000" w:themeColor="text1"/>
+          <w:kern w:val="0"/>
+          <w:sz w:val="36"/>
+          <w:szCs w:val="36"/>
+          <w14:ligatures w14:val="none"/>
+        </w:rPr>
+      </w:pPr>
+      <w:r>
+        <w:rPr>
+          <w:rFonts w:eastAsia="Times New Roman"/>
+          <w:color w:val="000000" w:themeColor="text1"/>
+          <w:kern w:val="0"/>
+          <w:sz w:val="32"/>
+          <w:szCs w:val="32"/>
+          <w14:ligatures w14:val="none"/>
+        </w:rPr>
+        <w:t>Legume diversity associated with higher energy intake</w:t>
+      </w:r>
+    </w:p>
+    <w:p>
+      <w:pPr>
+        <w:jc w:val="left"/>
+        <w:rPr>
+          <w:rFonts w:ascii="Times New Roman" w:eastAsia="Times New Roman" w:hAnsi="Times New Roman" w:cs="Times New Roman"/>
+          <w:color w:val="000000" w:themeColor="text1"/>
+          <w:kern w:val="0"/>
+          <w:sz w:val="24"/>
+          <w:szCs w:val="24"/>
+          <w14:ligatures w14:val="none"/>
+        </w:rPr>
+      </w:pPr>
+      <w:r>
+        <w:rPr>
+          <w:rFonts w:eastAsia="Times New Roman"/>
+          <w:color w:val="000000" w:themeColor="text1"/>
+          <w:kern w:val="0"/>
+          <w14:ligatures w14:val="none"/>
+        </w:rPr>
+        <w:t xml:space="preserve">For KCAL, the ancova model with all covariates (except KCAL) indicated that all the covariates were significant, and KCAL was different among the DivGroups (p&lt;0.0001, </w:t>
+      </w:r>
+      <w:r>
+        <w:rPr>
+          <w:rFonts w:eastAsia="Times New Roman"/>
+          <w:b/>
+          <w:bCs/>
+          <w:color w:val="000000" w:themeColor="text1"/>
+          <w:kern w:val="0"/>
+          <w14:ligatures w14:val="none"/>
+        </w:rPr>
+        <w:t>Table 4</w:t>
+      </w:r>
+      <w:r>
+        <w:rPr>
+          <w:rFonts w:eastAsia="Times New Roman"/>
+          <w:color w:val="000000" w:themeColor="text1"/>
+          <w:kern w:val="0"/>
+          <w14:ligatures w14:val="none"/>
+        </w:rPr>
+        <w:t>). The emmeans increased as the nuts/seeds/legumes consumption and their diversity increased (</w:t>
+      </w:r>
+      <w:r>
+        <w:rPr>
+          <w:rFonts w:eastAsia="Times New Roman"/>
+          <w:b/>
+          <w:bCs/>
+          <w:color w:val="000000" w:themeColor="text1"/>
+          <w:kern w:val="0"/>
+          <w14:ligatures w14:val="none"/>
+        </w:rPr>
+        <w:t>Table 4</w:t>
+      </w:r>
+      <w:r>
+        <w:rPr>
+          <w:rFonts w:eastAsia="Times New Roman"/>
+          <w:color w:val="000000" w:themeColor="text1"/>
+          <w:kern w:val="0"/>
+          <w14:ligatures w14:val="none"/>
+        </w:rPr>
+        <w:t xml:space="preserve">). The group that did not consume nuts/seeds/legumes had 175 kcal less calorie intake than those who consumed the most diverse nuts/seeds/legumes foods (p&lt;0.0001, </w:t>
+      </w:r>
+      <w:r>
+        <w:rPr>
+          <w:rFonts w:eastAsia="Times New Roman"/>
+          <w:b/>
+          <w:bCs/>
+          <w:color w:val="000000" w:themeColor="text1"/>
+          <w:kern w:val="0"/>
+          <w14:ligatures w14:val="none"/>
+        </w:rPr>
+        <w:t>Table 5</w:t>
+      </w:r>
+      <w:r>
+        <w:rPr>
+          <w:rFonts w:eastAsia="Times New Roman"/>
+          <w:color w:val="000000" w:themeColor="text1"/>
+          <w:kern w:val="0"/>
+          <w14:ligatures w14:val="none"/>
+        </w:rPr>
+        <w:t xml:space="preserve">). In addition, the Div0 group that consumed only one nuts/seeds/legumes food had 131 kcal less calorie intake than Div2 (p&lt;0.0001, </w:t>
+      </w:r>
+      <w:r>
+        <w:rPr>
+          <w:rFonts w:eastAsia="Times New Roman"/>
+          <w:b/>
+          <w:bCs/>
+          <w:color w:val="000000" w:themeColor="text1"/>
+          <w:kern w:val="0"/>
+          <w14:ligatures w14:val="none"/>
+        </w:rPr>
+        <w:t>Table 5</w:t>
+      </w:r>
+      <w:r>
+        <w:rPr>
+          <w:rFonts w:eastAsia="Times New Roman"/>
+          <w:color w:val="000000" w:themeColor="text1"/>
+          <w:kern w:val="0"/>
+          <w14:ligatures w14:val="none"/>
+        </w:rPr>
+        <w:t xml:space="preserve">), and DivNA group consumed 111 kcal less calories than the Div1 group (p&lt;0.01, </w:t>
+      </w:r>
+      <w:r>
+        <w:rPr>
+          <w:rFonts w:eastAsia="Times New Roman"/>
+          <w:b/>
+          <w:bCs/>
+          <w:color w:val="000000" w:themeColor="text1"/>
+          <w:kern w:val="0"/>
+          <w14:ligatures w14:val="none"/>
+        </w:rPr>
+        <w:t>Table 5</w:t>
+      </w:r>
+      <w:r>
+        <w:rPr>
+          <w:rFonts w:eastAsia="Times New Roman"/>
+          <w:color w:val="000000" w:themeColor="text1"/>
+          <w:kern w:val="0"/>
+          <w14:ligatures w14:val="none"/>
+        </w:rPr>
+        <w:t>). </w:t>
+      </w:r>
+    </w:p>
+    <w:p/>
     <w:p/>
     <w:sectPr>
       <w:pgSz w:w="12240" w:h="15840"/>
@@ -1428,7 +1665,6 @@
     <w:next w:val="Normal"/>
     <w:link w:val="Heading2Char"/>
     <w:uiPriority w:val="9"/>
-    <w:semiHidden/>
     <w:unhideWhenUsed/>
     <w:qFormat/>
     <w:rsid w:val="00D25657"/>
@@ -1555,7 +1791,6 @@
     <w:basedOn w:val="DefaultParagraphFont"/>
     <w:link w:val="Heading2"/>
     <w:uiPriority w:val="9"/>
-    <w:semiHidden/>
     <w:rsid w:val="00D25657"/>
     <w:rPr>
       <w:rFonts w:asciiTheme="majorHAnsi" w:eastAsiaTheme="majorEastAsia" w:hAnsiTheme="majorHAnsi" w:cstheme="majorBidi"/>

</xml_diff>